<commit_message>
creation de nouveau fichier
</commit_message>
<xml_diff>
--- a/PPE3.docx
+++ b/PPE3.docx
@@ -121,23 +121,24 @@
         <w:shd w:val="clear" w:color="auto" w:fill="FFF1A8"/>
         <w:spacing w:before="100" w:beforeAutospacing="1" w:after="100" w:afterAutospacing="1" w:line="240" w:lineRule="auto"/>
         <w:ind w:right="465"/>
-        <w:rPr>
-          <w:rFonts w:ascii="Arial" w:eastAsia="Times New Roman" w:hAnsi="Arial" w:cs="Arial"/>
-          <w:b/>
-          <w:bCs/>
-          <w:color w:val="555555"/>
-          <w:sz w:val="19"/>
-          <w:szCs w:val="19"/>
-          <w:lang w:eastAsia="fr-FR"/>
-        </w:rPr>
-      </w:pPr>
-      <w:r>
-        <w:rPr>
-          <w:rFonts w:ascii="Arial" w:eastAsia="Times New Roman" w:hAnsi="Arial" w:cs="Arial"/>
-          <w:b/>
-          <w:bCs/>
-          <w:color w:val="555555"/>
-          <w:sz w:val="19"/>
+        <w:jc w:val="both"/>
+        <w:rPr>
+          <w:rFonts w:ascii="Arial" w:eastAsia="Times New Roman" w:hAnsi="Arial" w:cs="Arial"/>
+          <w:b/>
+          <w:bCs/>
+          <w:color w:val="555555"/>
+          <w:sz w:val="24"/>
+          <w:szCs w:val="19"/>
+          <w:lang w:eastAsia="fr-FR"/>
+        </w:rPr>
+      </w:pPr>
+      <w:r>
+        <w:rPr>
+          <w:rFonts w:ascii="Arial" w:eastAsia="Times New Roman" w:hAnsi="Arial" w:cs="Arial"/>
+          <w:b/>
+          <w:bCs/>
+          <w:color w:val="555555"/>
+          <w:sz w:val="24"/>
           <w:szCs w:val="19"/>
           <w:lang w:eastAsia="fr-FR"/>
         </w:rPr>
@@ -149,25 +150,24 @@
         <w:shd w:val="clear" w:color="auto" w:fill="FFF1A8"/>
         <w:spacing w:before="100" w:beforeAutospacing="1" w:after="100" w:afterAutospacing="1" w:line="240" w:lineRule="auto"/>
         <w:ind w:right="465"/>
-        <w:rPr>
-          <w:rFonts w:ascii="Arial" w:eastAsia="Times New Roman" w:hAnsi="Arial" w:cs="Arial"/>
-          <w:b/>
-          <w:bCs/>
-          <w:color w:val="555555"/>
-          <w:sz w:val="19"/>
-          <w:szCs w:val="19"/>
-          <w:lang w:eastAsia="fr-FR"/>
-        </w:rPr>
-      </w:pPr>
-      <w:bookmarkStart w:id="0" w:name="_GoBack"/>
-      <w:bookmarkEnd w:id="0"/>
-      <w:r>
-        <w:rPr>
-          <w:rFonts w:ascii="Arial" w:eastAsia="Times New Roman" w:hAnsi="Arial" w:cs="Arial"/>
-          <w:b/>
-          <w:bCs/>
-          <w:color w:val="555555"/>
-          <w:sz w:val="19"/>
+        <w:jc w:val="both"/>
+        <w:rPr>
+          <w:rFonts w:ascii="Arial" w:eastAsia="Times New Roman" w:hAnsi="Arial" w:cs="Arial"/>
+          <w:b/>
+          <w:bCs/>
+          <w:color w:val="555555"/>
+          <w:sz w:val="24"/>
+          <w:szCs w:val="19"/>
+          <w:lang w:eastAsia="fr-FR"/>
+        </w:rPr>
+      </w:pPr>
+      <w:r>
+        <w:rPr>
+          <w:rFonts w:ascii="Arial" w:eastAsia="Times New Roman" w:hAnsi="Arial" w:cs="Arial"/>
+          <w:b/>
+          <w:bCs/>
+          <w:color w:val="555555"/>
+          <w:sz w:val="24"/>
           <w:szCs w:val="19"/>
           <w:lang w:eastAsia="fr-FR"/>
         </w:rPr>
@@ -179,23 +179,24 @@
         <w:shd w:val="clear" w:color="auto" w:fill="FFF1A8"/>
         <w:spacing w:before="100" w:beforeAutospacing="1" w:after="100" w:afterAutospacing="1" w:line="240" w:lineRule="auto"/>
         <w:ind w:right="465"/>
-        <w:rPr>
-          <w:rFonts w:ascii="Arial" w:eastAsia="Times New Roman" w:hAnsi="Arial" w:cs="Arial"/>
-          <w:b/>
-          <w:bCs/>
-          <w:color w:val="555555"/>
-          <w:sz w:val="19"/>
-          <w:szCs w:val="19"/>
-          <w:lang w:eastAsia="fr-FR"/>
-        </w:rPr>
-      </w:pPr>
-      <w:r>
-        <w:rPr>
-          <w:rFonts w:ascii="Arial" w:eastAsia="Times New Roman" w:hAnsi="Arial" w:cs="Arial"/>
-          <w:b/>
-          <w:bCs/>
-          <w:color w:val="555555"/>
-          <w:sz w:val="19"/>
+        <w:jc w:val="both"/>
+        <w:rPr>
+          <w:rFonts w:ascii="Arial" w:eastAsia="Times New Roman" w:hAnsi="Arial" w:cs="Arial"/>
+          <w:b/>
+          <w:bCs/>
+          <w:color w:val="555555"/>
+          <w:sz w:val="24"/>
+          <w:szCs w:val="19"/>
+          <w:lang w:eastAsia="fr-FR"/>
+        </w:rPr>
+      </w:pPr>
+      <w:r>
+        <w:rPr>
+          <w:rFonts w:ascii="Arial" w:eastAsia="Times New Roman" w:hAnsi="Arial" w:cs="Arial"/>
+          <w:b/>
+          <w:bCs/>
+          <w:color w:val="555555"/>
+          <w:sz w:val="24"/>
           <w:szCs w:val="19"/>
           <w:lang w:eastAsia="fr-FR"/>
         </w:rPr>
@@ -207,7 +208,7 @@
           <w:b/>
           <w:bCs/>
           <w:color w:val="555555"/>
-          <w:sz w:val="19"/>
+          <w:sz w:val="24"/>
           <w:szCs w:val="19"/>
           <w:u w:val="single"/>
           <w:lang w:eastAsia="fr-FR"/>
@@ -220,11 +221,25 @@
           <w:b/>
           <w:bCs/>
           <w:color w:val="555555"/>
-          <w:sz w:val="19"/>
-          <w:szCs w:val="19"/>
-          <w:lang w:eastAsia="fr-FR"/>
-        </w:rPr>
-        <w:t>. Du coup, en résumé de ce qu'il y a à faire pour la prochaine fois:</w:t>
+          <w:sz w:val="24"/>
+          <w:szCs w:val="19"/>
+          <w:lang w:eastAsia="fr-FR"/>
+        </w:rPr>
+        <w:t>. Du coup, en résumé de ce qu'il y a à faire pour la p</w:t>
+      </w:r>
+      <w:bookmarkStart w:id="0" w:name="_GoBack"/>
+      <w:bookmarkEnd w:id="0"/>
+      <w:r>
+        <w:rPr>
+          <w:rFonts w:ascii="Arial" w:eastAsia="Times New Roman" w:hAnsi="Arial" w:cs="Arial"/>
+          <w:b/>
+          <w:bCs/>
+          <w:color w:val="555555"/>
+          <w:sz w:val="24"/>
+          <w:szCs w:val="19"/>
+          <w:lang w:eastAsia="fr-FR"/>
+        </w:rPr>
+        <w:t>rochaine fois:</w:t>
       </w:r>
     </w:p>
     <w:p>
@@ -232,23 +247,24 @@
         <w:shd w:val="clear" w:color="auto" w:fill="FFF1A8"/>
         <w:spacing w:before="100" w:beforeAutospacing="1" w:after="100" w:afterAutospacing="1" w:line="240" w:lineRule="auto"/>
         <w:ind w:right="465"/>
-        <w:rPr>
-          <w:rFonts w:ascii="Arial" w:eastAsia="Times New Roman" w:hAnsi="Arial" w:cs="Arial"/>
-          <w:b/>
-          <w:bCs/>
-          <w:color w:val="555555"/>
-          <w:sz w:val="19"/>
-          <w:szCs w:val="19"/>
-          <w:lang w:eastAsia="fr-FR"/>
-        </w:rPr>
-      </w:pPr>
-      <w:r>
-        <w:rPr>
-          <w:rFonts w:ascii="Arial" w:eastAsia="Times New Roman" w:hAnsi="Arial" w:cs="Arial"/>
-          <w:b/>
-          <w:bCs/>
-          <w:color w:val="555555"/>
-          <w:sz w:val="19"/>
+        <w:jc w:val="both"/>
+        <w:rPr>
+          <w:rFonts w:ascii="Arial" w:eastAsia="Times New Roman" w:hAnsi="Arial" w:cs="Arial"/>
+          <w:b/>
+          <w:bCs/>
+          <w:color w:val="555555"/>
+          <w:sz w:val="24"/>
+          <w:szCs w:val="19"/>
+          <w:lang w:eastAsia="fr-FR"/>
+        </w:rPr>
+      </w:pPr>
+      <w:r>
+        <w:rPr>
+          <w:rFonts w:ascii="Arial" w:eastAsia="Times New Roman" w:hAnsi="Arial" w:cs="Arial"/>
+          <w:b/>
+          <w:bCs/>
+          <w:color w:val="555555"/>
+          <w:sz w:val="24"/>
           <w:szCs w:val="19"/>
           <w:lang w:eastAsia="fr-FR"/>
         </w:rPr>
@@ -261,7 +277,7 @@
           <w:b/>
           <w:bCs/>
           <w:color w:val="555555"/>
-          <w:sz w:val="19"/>
+          <w:sz w:val="24"/>
           <w:szCs w:val="19"/>
           <w:lang w:eastAsia="fr-FR"/>
         </w:rPr>
@@ -274,7 +290,7 @@
           <w:b/>
           <w:bCs/>
           <w:color w:val="555555"/>
-          <w:sz w:val="19"/>
+          <w:sz w:val="24"/>
           <w:szCs w:val="19"/>
           <w:lang w:eastAsia="fr-FR"/>
         </w:rPr>
@@ -286,23 +302,24 @@
         <w:shd w:val="clear" w:color="auto" w:fill="FFF1A8"/>
         <w:spacing w:before="100" w:beforeAutospacing="1" w:after="100" w:afterAutospacing="1" w:line="240" w:lineRule="auto"/>
         <w:ind w:right="465"/>
-        <w:rPr>
-          <w:rFonts w:ascii="Arial" w:eastAsia="Times New Roman" w:hAnsi="Arial" w:cs="Arial"/>
-          <w:b/>
-          <w:bCs/>
-          <w:color w:val="555555"/>
-          <w:sz w:val="19"/>
-          <w:szCs w:val="19"/>
-          <w:lang w:eastAsia="fr-FR"/>
-        </w:rPr>
-      </w:pPr>
-      <w:r>
-        <w:rPr>
-          <w:rFonts w:ascii="Arial" w:eastAsia="Times New Roman" w:hAnsi="Arial" w:cs="Arial"/>
-          <w:b/>
-          <w:bCs/>
-          <w:color w:val="555555"/>
-          <w:sz w:val="19"/>
+        <w:jc w:val="both"/>
+        <w:rPr>
+          <w:rFonts w:ascii="Arial" w:eastAsia="Times New Roman" w:hAnsi="Arial" w:cs="Arial"/>
+          <w:b/>
+          <w:bCs/>
+          <w:color w:val="555555"/>
+          <w:sz w:val="24"/>
+          <w:szCs w:val="19"/>
+          <w:lang w:eastAsia="fr-FR"/>
+        </w:rPr>
+      </w:pPr>
+      <w:r>
+        <w:rPr>
+          <w:rFonts w:ascii="Arial" w:eastAsia="Times New Roman" w:hAnsi="Arial" w:cs="Arial"/>
+          <w:b/>
+          <w:bCs/>
+          <w:color w:val="555555"/>
+          <w:sz w:val="24"/>
           <w:szCs w:val="19"/>
           <w:lang w:eastAsia="fr-FR"/>
         </w:rPr>
@@ -315,7 +332,7 @@
           <w:b/>
           <w:bCs/>
           <w:color w:val="555555"/>
-          <w:sz w:val="19"/>
+          <w:sz w:val="24"/>
           <w:szCs w:val="19"/>
           <w:lang w:eastAsia="fr-FR"/>
         </w:rPr>
@@ -328,7 +345,7 @@
           <w:b/>
           <w:bCs/>
           <w:color w:val="555555"/>
-          <w:sz w:val="19"/>
+          <w:sz w:val="24"/>
           <w:szCs w:val="19"/>
           <w:lang w:eastAsia="fr-FR"/>
         </w:rPr>
@@ -340,23 +357,24 @@
         <w:shd w:val="clear" w:color="auto" w:fill="FFF1A8"/>
         <w:spacing w:before="100" w:beforeAutospacing="1" w:after="100" w:afterAutospacing="1" w:line="240" w:lineRule="auto"/>
         <w:ind w:right="465"/>
-        <w:rPr>
-          <w:rFonts w:ascii="Arial" w:eastAsia="Times New Roman" w:hAnsi="Arial" w:cs="Arial"/>
-          <w:b/>
-          <w:bCs/>
-          <w:color w:val="555555"/>
-          <w:sz w:val="19"/>
-          <w:szCs w:val="19"/>
-          <w:lang w:eastAsia="fr-FR"/>
-        </w:rPr>
-      </w:pPr>
-      <w:r>
-        <w:rPr>
-          <w:rFonts w:ascii="Arial" w:eastAsia="Times New Roman" w:hAnsi="Arial" w:cs="Arial"/>
-          <w:b/>
-          <w:bCs/>
-          <w:color w:val="555555"/>
-          <w:sz w:val="19"/>
+        <w:jc w:val="both"/>
+        <w:rPr>
+          <w:rFonts w:ascii="Arial" w:eastAsia="Times New Roman" w:hAnsi="Arial" w:cs="Arial"/>
+          <w:b/>
+          <w:bCs/>
+          <w:color w:val="555555"/>
+          <w:sz w:val="24"/>
+          <w:szCs w:val="19"/>
+          <w:lang w:eastAsia="fr-FR"/>
+        </w:rPr>
+      </w:pPr>
+      <w:r>
+        <w:rPr>
+          <w:rFonts w:ascii="Arial" w:eastAsia="Times New Roman" w:hAnsi="Arial" w:cs="Arial"/>
+          <w:b/>
+          <w:bCs/>
+          <w:color w:val="555555"/>
+          <w:sz w:val="24"/>
           <w:szCs w:val="19"/>
           <w:lang w:eastAsia="fr-FR"/>
         </w:rPr>
@@ -369,7 +387,7 @@
           <w:b/>
           <w:bCs/>
           <w:color w:val="555555"/>
-          <w:sz w:val="19"/>
+          <w:sz w:val="24"/>
           <w:szCs w:val="19"/>
           <w:lang w:eastAsia="fr-FR"/>
         </w:rPr>
@@ -382,7 +400,7 @@
           <w:b/>
           <w:bCs/>
           <w:color w:val="555555"/>
-          <w:sz w:val="19"/>
+          <w:sz w:val="24"/>
           <w:szCs w:val="19"/>
           <w:lang w:eastAsia="fr-FR"/>
         </w:rPr>
@@ -395,7 +413,7 @@
           <w:b/>
           <w:bCs/>
           <w:color w:val="555555"/>
-          <w:sz w:val="19"/>
+          <w:sz w:val="24"/>
           <w:szCs w:val="19"/>
           <w:lang w:eastAsia="fr-FR"/>
         </w:rPr>
@@ -408,7 +426,7 @@
           <w:b/>
           <w:bCs/>
           <w:color w:val="555555"/>
-          <w:sz w:val="19"/>
+          <w:sz w:val="24"/>
           <w:szCs w:val="19"/>
           <w:lang w:eastAsia="fr-FR"/>
         </w:rPr>
@@ -420,7 +438,7 @@
           <w:b/>
           <w:bCs/>
           <w:color w:val="555555"/>
-          <w:sz w:val="19"/>
+          <w:sz w:val="24"/>
           <w:szCs w:val="19"/>
           <w:lang w:eastAsia="fr-FR"/>
         </w:rPr>
@@ -434,7 +452,7 @@
           <w:b/>
           <w:bCs/>
           <w:color w:val="555555"/>
-          <w:sz w:val="19"/>
+          <w:sz w:val="24"/>
           <w:szCs w:val="19"/>
           <w:lang w:eastAsia="fr-FR"/>
         </w:rPr>
@@ -447,7 +465,7 @@
           <w:b/>
           <w:bCs/>
           <w:color w:val="555555"/>
-          <w:sz w:val="19"/>
+          <w:sz w:val="24"/>
           <w:szCs w:val="19"/>
           <w:lang w:eastAsia="fr-FR"/>
         </w:rPr>
@@ -460,7 +478,7 @@
           <w:b/>
           <w:bCs/>
           <w:color w:val="555555"/>
-          <w:sz w:val="19"/>
+          <w:sz w:val="24"/>
           <w:szCs w:val="19"/>
           <w:lang w:eastAsia="fr-FR"/>
         </w:rPr>
@@ -473,7 +491,7 @@
           <w:b/>
           <w:bCs/>
           <w:color w:val="555555"/>
-          <w:sz w:val="19"/>
+          <w:sz w:val="24"/>
           <w:szCs w:val="19"/>
           <w:lang w:eastAsia="fr-FR"/>
         </w:rPr>
@@ -486,7 +504,7 @@
             <w:b/>
             <w:bCs/>
             <w:color w:val="0000FF"/>
-            <w:sz w:val="19"/>
+            <w:sz w:val="24"/>
             <w:szCs w:val="19"/>
             <w:u w:val="single"/>
             <w:lang w:eastAsia="fr-FR"/>
@@ -500,7 +518,7 @@
           <w:b/>
           <w:bCs/>
           <w:color w:val="555555"/>
-          <w:sz w:val="19"/>
+          <w:sz w:val="24"/>
           <w:szCs w:val="19"/>
           <w:lang w:eastAsia="fr-FR"/>
         </w:rPr>
@@ -514,7 +532,7 @@
           <w:b/>
           <w:bCs/>
           <w:color w:val="555555"/>
-          <w:sz w:val="19"/>
+          <w:sz w:val="24"/>
           <w:szCs w:val="19"/>
           <w:lang w:eastAsia="fr-FR"/>
         </w:rPr>
@@ -527,7 +545,7 @@
           <w:b/>
           <w:bCs/>
           <w:color w:val="555555"/>
-          <w:sz w:val="19"/>
+          <w:sz w:val="24"/>
           <w:szCs w:val="19"/>
           <w:lang w:eastAsia="fr-FR"/>
         </w:rPr>
@@ -540,7 +558,7 @@
           <w:b/>
           <w:bCs/>
           <w:color w:val="555555"/>
-          <w:sz w:val="19"/>
+          <w:sz w:val="24"/>
           <w:szCs w:val="19"/>
           <w:lang w:eastAsia="fr-FR"/>
         </w:rPr>
@@ -553,7 +571,7 @@
           <w:b/>
           <w:bCs/>
           <w:color w:val="555555"/>
-          <w:sz w:val="19"/>
+          <w:sz w:val="24"/>
           <w:szCs w:val="19"/>
           <w:lang w:eastAsia="fr-FR"/>
         </w:rPr>
@@ -566,7 +584,7 @@
           <w:b/>
           <w:bCs/>
           <w:color w:val="555555"/>
-          <w:sz w:val="19"/>
+          <w:sz w:val="24"/>
           <w:szCs w:val="19"/>
           <w:lang w:eastAsia="fr-FR"/>
         </w:rPr>
@@ -579,7 +597,7 @@
           <w:b/>
           <w:bCs/>
           <w:color w:val="555555"/>
-          <w:sz w:val="19"/>
+          <w:sz w:val="24"/>
           <w:szCs w:val="19"/>
           <w:lang w:eastAsia="fr-FR"/>
         </w:rPr>
@@ -592,7 +610,7 @@
             <w:b/>
             <w:bCs/>
             <w:color w:val="0000FF"/>
-            <w:sz w:val="19"/>
+            <w:sz w:val="24"/>
             <w:szCs w:val="19"/>
             <w:u w:val="single"/>
             <w:lang w:eastAsia="fr-FR"/>
@@ -606,7 +624,7 @@
           <w:b/>
           <w:bCs/>
           <w:color w:val="555555"/>
-          <w:sz w:val="19"/>
+          <w:sz w:val="24"/>
           <w:szCs w:val="19"/>
           <w:lang w:eastAsia="fr-FR"/>
         </w:rPr>
@@ -620,7 +638,7 @@
           <w:b/>
           <w:bCs/>
           <w:color w:val="555555"/>
-          <w:sz w:val="19"/>
+          <w:sz w:val="24"/>
           <w:szCs w:val="19"/>
           <w:lang w:eastAsia="fr-FR"/>
         </w:rPr>
@@ -633,7 +651,7 @@
           <w:b/>
           <w:bCs/>
           <w:color w:val="555555"/>
-          <w:sz w:val="19"/>
+          <w:sz w:val="24"/>
           <w:szCs w:val="19"/>
           <w:lang w:eastAsia="fr-FR"/>
         </w:rPr>
@@ -646,7 +664,7 @@
             <w:b/>
             <w:bCs/>
             <w:color w:val="0000FF"/>
-            <w:sz w:val="19"/>
+            <w:sz w:val="24"/>
             <w:szCs w:val="19"/>
             <w:u w:val="single"/>
             <w:lang w:eastAsia="fr-FR"/>
@@ -660,23 +678,24 @@
         <w:shd w:val="clear" w:color="auto" w:fill="FFF1A8"/>
         <w:spacing w:before="100" w:beforeAutospacing="1" w:after="100" w:afterAutospacing="1" w:line="240" w:lineRule="auto"/>
         <w:ind w:right="465"/>
-        <w:rPr>
-          <w:rFonts w:ascii="Arial" w:eastAsia="Times New Roman" w:hAnsi="Arial" w:cs="Arial"/>
-          <w:b/>
-          <w:bCs/>
-          <w:color w:val="555555"/>
-          <w:sz w:val="19"/>
-          <w:szCs w:val="19"/>
-          <w:lang w:eastAsia="fr-FR"/>
-        </w:rPr>
-      </w:pPr>
-      <w:r>
-        <w:rPr>
-          <w:rFonts w:ascii="Arial" w:eastAsia="Times New Roman" w:hAnsi="Arial" w:cs="Arial"/>
-          <w:b/>
-          <w:bCs/>
-          <w:color w:val="555555"/>
-          <w:sz w:val="19"/>
+        <w:jc w:val="both"/>
+        <w:rPr>
+          <w:rFonts w:ascii="Arial" w:eastAsia="Times New Roman" w:hAnsi="Arial" w:cs="Arial"/>
+          <w:b/>
+          <w:bCs/>
+          <w:color w:val="555555"/>
+          <w:sz w:val="24"/>
+          <w:szCs w:val="19"/>
+          <w:lang w:eastAsia="fr-FR"/>
+        </w:rPr>
+      </w:pPr>
+      <w:r>
+        <w:rPr>
+          <w:rFonts w:ascii="Arial" w:eastAsia="Times New Roman" w:hAnsi="Arial" w:cs="Arial"/>
+          <w:b/>
+          <w:bCs/>
+          <w:color w:val="555555"/>
+          <w:sz w:val="24"/>
           <w:szCs w:val="19"/>
           <w:lang w:eastAsia="fr-FR"/>
         </w:rPr>
@@ -685,17 +704,18 @@
     </w:p>
     <w:p>
       <w:pPr>
-        <w:rPr>
-          <w:sz w:val="24"/>
-        </w:rPr>
-      </w:pPr>
-      <w:r>
-        <w:rPr>
-          <w:rFonts w:ascii="Arial" w:eastAsia="Times New Roman" w:hAnsi="Arial" w:cs="Arial"/>
-          <w:b/>
-          <w:bCs/>
-          <w:color w:val="555555"/>
-          <w:sz w:val="19"/>
+        <w:jc w:val="both"/>
+        <w:rPr>
+          <w:sz w:val="36"/>
+        </w:rPr>
+      </w:pPr>
+      <w:r>
+        <w:rPr>
+          <w:rFonts w:ascii="Arial" w:eastAsia="Times New Roman" w:hAnsi="Arial" w:cs="Arial"/>
+          <w:b/>
+          <w:bCs/>
+          <w:color w:val="555555"/>
+          <w:sz w:val="24"/>
           <w:szCs w:val="19"/>
           <w:lang w:eastAsia="fr-FR"/>
         </w:rPr>

</xml_diff>